<commit_message>
data management plan shortened
</commit_message>
<xml_diff>
--- a/Data_Management_Plan.docx
+++ b/Data_Management_Plan.docx
@@ -7,8 +7,8 @@
         <w:pStyle w:val="Default"/>
         <w:jc w:val="both"/>
         <w:rPr>
-          <w:sz w:val="40"/>
-          <w:szCs w:val="40"/>
+          <w:sz w:val="32"/>
+          <w:szCs w:val="32"/>
         </w:rPr>
       </w:pPr>
       <w:r>
@@ -16,37 +16,39 @@
           <w:b/>
           <w:bCs/>
           <w:iCs/>
-          <w:sz w:val="40"/>
-          <w:szCs w:val="40"/>
-        </w:rPr>
-        <w:t xml:space="preserve">Data Management Plan </w:t>
-      </w:r>
-    </w:p>
-    <w:p>
-      <w:pPr>
-        <w:pStyle w:val="Default"/>
-        <w:jc w:val="both"/>
-        <w:rPr>
-          <w:b/>
-          <w:bCs/>
-        </w:rPr>
-      </w:pPr>
-    </w:p>
-    <w:p>
-      <w:pPr>
-        <w:pStyle w:val="Default"/>
-        <w:jc w:val="both"/>
-        <w:rPr>
           <w:sz w:val="32"/>
           <w:szCs w:val="32"/>
         </w:rPr>
-      </w:pPr>
-      <w:r>
+        <w:t xml:space="preserve">Data Management Plan </w:t>
+      </w:r>
+    </w:p>
+    <w:p>
+      <w:pPr>
+        <w:pStyle w:val="Default"/>
+        <w:jc w:val="both"/>
         <w:rPr>
           <w:b/>
           <w:bCs/>
-          <w:sz w:val="32"/>
-          <w:szCs w:val="32"/>
+          <w:sz w:val="28"/>
+          <w:szCs w:val="28"/>
+        </w:rPr>
+      </w:pPr>
+    </w:p>
+    <w:p>
+      <w:pPr>
+        <w:pStyle w:val="Default"/>
+        <w:jc w:val="both"/>
+        <w:rPr>
+          <w:sz w:val="28"/>
+          <w:szCs w:val="28"/>
+        </w:rPr>
+      </w:pPr>
+      <w:r>
+        <w:rPr>
+          <w:b/>
+          <w:bCs/>
+          <w:sz w:val="28"/>
+          <w:szCs w:val="28"/>
         </w:rPr>
         <w:t xml:space="preserve">1.  Expected data and format </w:t>
       </w:r>
@@ -55,14 +57,26 @@
       <w:pPr>
         <w:pStyle w:val="Default"/>
         <w:jc w:val="both"/>
-      </w:pPr>
-    </w:p>
-    <w:p>
-      <w:pPr>
-        <w:pStyle w:val="Default"/>
-        <w:jc w:val="both"/>
-      </w:pPr>
-      <w:r>
+        <w:rPr>
+          <w:sz w:val="22"/>
+          <w:szCs w:val="22"/>
+        </w:rPr>
+      </w:pPr>
+    </w:p>
+    <w:p>
+      <w:pPr>
+        <w:pStyle w:val="Default"/>
+        <w:jc w:val="both"/>
+        <w:rPr>
+          <w:sz w:val="22"/>
+          <w:szCs w:val="22"/>
+        </w:rPr>
+      </w:pPr>
+      <w:r>
+        <w:rPr>
+          <w:sz w:val="22"/>
+          <w:szCs w:val="22"/>
+        </w:rPr>
         <w:t xml:space="preserve">The data expected from the proposed project are as follows: </w:t>
       </w:r>
     </w:p>
@@ -70,24 +84,42 @@
       <w:pPr>
         <w:pStyle w:val="Default"/>
         <w:jc w:val="both"/>
-      </w:pPr>
-    </w:p>
-    <w:p>
-      <w:pPr>
-        <w:pStyle w:val="Default"/>
-        <w:jc w:val="both"/>
-      </w:pPr>
-      <w:r>
+        <w:rPr>
+          <w:sz w:val="22"/>
+          <w:szCs w:val="22"/>
+        </w:rPr>
+      </w:pPr>
+    </w:p>
+    <w:p>
+      <w:pPr>
+        <w:pStyle w:val="Default"/>
+        <w:jc w:val="both"/>
+        <w:rPr>
+          <w:sz w:val="22"/>
+          <w:szCs w:val="22"/>
+        </w:rPr>
+      </w:pPr>
+      <w:r>
+        <w:rPr>
+          <w:sz w:val="22"/>
+          <w:szCs w:val="22"/>
+        </w:rPr>
         <w:t xml:space="preserve">1. </w:t>
       </w:r>
       <w:r>
         <w:rPr>
           <w:b/>
           <w:bCs/>
+          <w:sz w:val="22"/>
+          <w:szCs w:val="22"/>
         </w:rPr>
         <w:t>Raw image and video data</w:t>
       </w:r>
       <w:r>
+        <w:rPr>
+          <w:sz w:val="22"/>
+          <w:szCs w:val="22"/>
+        </w:rPr>
         <w:t xml:space="preserve"> will be recorded and stored in a current standard formats (e.g. JPG for images and MPEG for videos). </w:t>
       </w:r>
     </w:p>
@@ -95,35 +127,49 @@
       <w:pPr>
         <w:pStyle w:val="Default"/>
         <w:jc w:val="both"/>
-      </w:pPr>
-    </w:p>
-    <w:p>
-      <w:pPr>
-        <w:pStyle w:val="Default"/>
-        <w:jc w:val="both"/>
-      </w:pPr>
-      <w:r>
+        <w:rPr>
+          <w:sz w:val="22"/>
+          <w:szCs w:val="22"/>
+        </w:rPr>
+      </w:pPr>
+    </w:p>
+    <w:p>
+      <w:pPr>
+        <w:pStyle w:val="Default"/>
+        <w:jc w:val="both"/>
+        <w:rPr>
+          <w:sz w:val="22"/>
+          <w:szCs w:val="22"/>
+        </w:rPr>
+      </w:pPr>
+      <w:r>
+        <w:rPr>
+          <w:sz w:val="22"/>
+          <w:szCs w:val="22"/>
+        </w:rPr>
         <w:t xml:space="preserve">2. </w:t>
       </w:r>
       <w:r>
         <w:rPr>
           <w:b/>
-        </w:rPr>
-        <w:t xml:space="preserve">Target </w:t>
-      </w:r>
-      <w:r>
-        <w:rPr>
-          <w:b/>
-        </w:rPr>
-        <w:t>a</w:t>
-      </w:r>
-      <w:r>
-        <w:rPr>
-          <w:b/>
+          <w:sz w:val="22"/>
+          <w:szCs w:val="22"/>
+        </w:rPr>
+        <w:t>Target a</w:t>
+      </w:r>
+      <w:r>
+        <w:rPr>
+          <w:b/>
+          <w:sz w:val="22"/>
+          <w:szCs w:val="22"/>
         </w:rPr>
         <w:t>nnotations</w:t>
       </w:r>
       <w:r>
+        <w:rPr>
+          <w:sz w:val="22"/>
+          <w:szCs w:val="22"/>
+        </w:rPr>
         <w:t xml:space="preserve"> on image and video data will be stored in the project MySQL database. </w:t>
       </w:r>
     </w:p>
@@ -131,59 +177,113 @@
       <w:pPr>
         <w:pStyle w:val="Default"/>
         <w:jc w:val="both"/>
-      </w:pPr>
-    </w:p>
-    <w:p>
-      <w:pPr>
-        <w:pStyle w:val="Default"/>
-        <w:jc w:val="both"/>
-      </w:pPr>
-      <w:r>
+        <w:rPr>
+          <w:sz w:val="22"/>
+          <w:szCs w:val="22"/>
+        </w:rPr>
+      </w:pPr>
+    </w:p>
+    <w:p>
+      <w:pPr>
+        <w:pStyle w:val="Default"/>
+        <w:jc w:val="both"/>
+        <w:rPr>
+          <w:sz w:val="22"/>
+          <w:szCs w:val="22"/>
+        </w:rPr>
+      </w:pPr>
+      <w:r>
+        <w:rPr>
+          <w:sz w:val="22"/>
+          <w:szCs w:val="22"/>
+        </w:rPr>
         <w:t xml:space="preserve">3. </w:t>
       </w:r>
       <w:r>
         <w:rPr>
           <w:b/>
           <w:bCs/>
+          <w:sz w:val="22"/>
+          <w:szCs w:val="22"/>
         </w:rPr>
         <w:t xml:space="preserve">Software programs </w:t>
       </w:r>
       <w:r>
-        <w:t xml:space="preserve">that analyze images and video and implement the social network estimation functions will be written in standard programming languages (e.g. C/C++, Matlab, and Python).  </w:t>
-      </w:r>
-    </w:p>
-    <w:p>
-      <w:pPr>
-        <w:pStyle w:val="Default"/>
-        <w:jc w:val="both"/>
-      </w:pPr>
-    </w:p>
-    <w:p>
-      <w:pPr>
-        <w:pStyle w:val="Default"/>
-        <w:jc w:val="both"/>
-      </w:pPr>
-      <w:r>
+        <w:rPr>
+          <w:sz w:val="22"/>
+          <w:szCs w:val="22"/>
+        </w:rPr>
+        <w:t xml:space="preserve">that analyze </w:t>
+      </w:r>
+      <w:r>
+        <w:rPr>
+          <w:sz w:val="22"/>
+          <w:szCs w:val="22"/>
+        </w:rPr>
+        <w:t>the imagery</w:t>
+      </w:r>
+      <w:r>
+        <w:rPr>
+          <w:sz w:val="22"/>
+          <w:szCs w:val="22"/>
+        </w:rPr>
+        <w:t xml:space="preserve"> and implement the social network estimation functions will be written in standard programming languages (e.g. C/C++, Matlab, and Python).  </w:t>
+      </w:r>
+    </w:p>
+    <w:p>
+      <w:pPr>
+        <w:pStyle w:val="Default"/>
+        <w:jc w:val="both"/>
+        <w:rPr>
+          <w:sz w:val="22"/>
+          <w:szCs w:val="22"/>
+        </w:rPr>
+      </w:pPr>
+    </w:p>
+    <w:p>
+      <w:pPr>
+        <w:pStyle w:val="Default"/>
+        <w:jc w:val="both"/>
+        <w:rPr>
+          <w:sz w:val="22"/>
+          <w:szCs w:val="22"/>
+        </w:rPr>
+      </w:pPr>
+      <w:r>
+        <w:rPr>
+          <w:sz w:val="22"/>
+          <w:szCs w:val="22"/>
+        </w:rPr>
         <w:t xml:space="preserve">4. </w:t>
       </w:r>
       <w:r>
         <w:rPr>
           <w:b/>
+          <w:sz w:val="22"/>
+          <w:szCs w:val="22"/>
         </w:rPr>
         <w:t>Metadata</w:t>
       </w:r>
       <w:r>
+        <w:rPr>
+          <w:sz w:val="22"/>
+          <w:szCs w:val="22"/>
+        </w:rPr>
         <w:t xml:space="preserve">, such as social relationship tags, </w:t>
       </w:r>
       <w:r>
         <w:rPr>
           <w:bCs/>
+          <w:sz w:val="22"/>
+          <w:szCs w:val="22"/>
         </w:rPr>
         <w:t>s</w:t>
       </w:r>
       <w:r>
         <w:rPr>
           <w:bCs/>
+          <w:sz w:val="22"/>
+          <w:szCs w:val="22"/>
         </w:rPr>
         <w:t>tudent demographic, registration, and performance data</w:t>
       </w:r>
@@ -191,10 +291,16 @@
         <w:rPr>
           <w:b/>
           <w:bCs/>
+          <w:sz w:val="22"/>
+          <w:szCs w:val="22"/>
         </w:rPr>
         <w:t xml:space="preserve"> </w:t>
       </w:r>
       <w:r>
+        <w:rPr>
+          <w:sz w:val="22"/>
+          <w:szCs w:val="22"/>
+        </w:rPr>
         <w:t>(e.g., grades) will be recorded in the project MySQL database, and transformed into other appropriate formats such as XML or CSV for accessibility to other software.</w:t>
       </w:r>
     </w:p>
@@ -202,6 +308,10 @@
       <w:pPr>
         <w:pStyle w:val="Default"/>
         <w:jc w:val="both"/>
+        <w:rPr>
+          <w:sz w:val="22"/>
+          <w:szCs w:val="22"/>
+        </w:rPr>
       </w:pPr>
     </w:p>
     <w:p>
@@ -213,11 +323,15 @@
         <w:jc w:val="both"/>
         <w:rPr>
           <w:rFonts w:ascii="Times New Roman" w:hAnsi="Times New Roman" w:cs="Times New Roman"/>
-        </w:rPr>
-      </w:pPr>
-      <w:r>
-        <w:rPr>
-          <w:rFonts w:ascii="Times New Roman" w:hAnsi="Times New Roman" w:cs="Times New Roman"/>
+          <w:sz w:val="22"/>
+          <w:szCs w:val="22"/>
+        </w:rPr>
+      </w:pPr>
+      <w:r>
+        <w:rPr>
+          <w:rFonts w:ascii="Times New Roman" w:hAnsi="Times New Roman" w:cs="Times New Roman"/>
+          <w:sz w:val="22"/>
+          <w:szCs w:val="22"/>
         </w:rPr>
         <w:t xml:space="preserve">5. </w:t>
       </w:r>
@@ -225,12 +339,16 @@
         <w:rPr>
           <w:rFonts w:ascii="Times New Roman" w:hAnsi="Times New Roman" w:cs="Times New Roman"/>
           <w:b/>
+          <w:sz w:val="22"/>
+          <w:szCs w:val="22"/>
         </w:rPr>
         <w:t>Specifications of procedures to be followed and numerical results of performance for benchmark evaluations</w:t>
       </w:r>
       <w:r>
         <w:rPr>
           <w:rFonts w:ascii="Times New Roman" w:hAnsi="Times New Roman" w:cs="Times New Roman"/>
+          <w:sz w:val="22"/>
+          <w:szCs w:val="22"/>
         </w:rPr>
         <w:t xml:space="preserve"> will be presented in PDF, XML, and CSV data formats.</w:t>
       </w:r>
@@ -239,6 +357,10 @@
       <w:pPr>
         <w:pStyle w:val="Default"/>
         <w:jc w:val="both"/>
+        <w:rPr>
+          <w:sz w:val="22"/>
+          <w:szCs w:val="22"/>
+        </w:rPr>
       </w:pPr>
     </w:p>
     <w:p>
@@ -250,11 +372,15 @@
         <w:jc w:val="both"/>
         <w:rPr>
           <w:rFonts w:ascii="Times New Roman" w:hAnsi="Times New Roman" w:cs="Times New Roman"/>
-        </w:rPr>
-      </w:pPr>
-      <w:r>
-        <w:rPr>
-          <w:rFonts w:ascii="Times New Roman" w:hAnsi="Times New Roman" w:cs="Times New Roman"/>
+          <w:sz w:val="22"/>
+          <w:szCs w:val="22"/>
+        </w:rPr>
+      </w:pPr>
+      <w:r>
+        <w:rPr>
+          <w:rFonts w:ascii="Times New Roman" w:hAnsi="Times New Roman" w:cs="Times New Roman"/>
+          <w:sz w:val="22"/>
+          <w:szCs w:val="22"/>
         </w:rPr>
         <w:t xml:space="preserve">6. </w:t>
       </w:r>
@@ -262,24 +388,32 @@
         <w:rPr>
           <w:rFonts w:ascii="Times New Roman" w:hAnsi="Times New Roman" w:cs="Times New Roman"/>
           <w:b/>
+          <w:sz w:val="22"/>
+          <w:szCs w:val="22"/>
         </w:rPr>
         <w:t>Conference papers, journal articles, theses, and reports</w:t>
       </w:r>
       <w:r>
         <w:rPr>
           <w:rFonts w:ascii="Times New Roman" w:hAnsi="Times New Roman" w:cs="Times New Roman"/>
+          <w:sz w:val="22"/>
+          <w:szCs w:val="22"/>
         </w:rPr>
         <w:t xml:space="preserve"> written by the students and faculty</w:t>
       </w:r>
       <w:r>
         <w:rPr>
           <w:rFonts w:ascii="Times New Roman" w:hAnsi="Times New Roman" w:cs="Times New Roman"/>
+          <w:sz w:val="22"/>
+          <w:szCs w:val="22"/>
         </w:rPr>
         <w:t xml:space="preserve"> </w:t>
       </w:r>
       <w:r>
         <w:rPr>
           <w:rFonts w:ascii="Times New Roman" w:hAnsi="Times New Roman" w:cs="Times New Roman"/>
+          <w:sz w:val="22"/>
+          <w:szCs w:val="22"/>
         </w:rPr>
         <w:t>participating in the project will be in standard PDF format.</w:t>
       </w:r>
@@ -303,11 +437,15 @@
         <w:jc w:val="both"/>
         <w:rPr>
           <w:rFonts w:ascii="Times New Roman" w:hAnsi="Times New Roman" w:cs="Times New Roman"/>
-        </w:rPr>
-      </w:pPr>
-      <w:r>
-        <w:rPr>
-          <w:rFonts w:ascii="Times New Roman" w:hAnsi="Times New Roman" w:cs="Times New Roman"/>
+          <w:sz w:val="22"/>
+          <w:szCs w:val="22"/>
+        </w:rPr>
+      </w:pPr>
+      <w:r>
+        <w:rPr>
+          <w:rFonts w:ascii="Times New Roman" w:hAnsi="Times New Roman" w:cs="Times New Roman"/>
+          <w:sz w:val="22"/>
+          <w:szCs w:val="22"/>
         </w:rPr>
         <w:t xml:space="preserve">7. </w:t>
       </w:r>
@@ -316,12 +454,16 @@
           <w:rFonts w:ascii="Times New Roman" w:hAnsi="Times New Roman" w:cs="Times New Roman"/>
           <w:b/>
           <w:bCs/>
+          <w:sz w:val="22"/>
+          <w:szCs w:val="22"/>
         </w:rPr>
         <w:t xml:space="preserve">Presentations and posters </w:t>
       </w:r>
       <w:r>
         <w:rPr>
           <w:rFonts w:ascii="Times New Roman" w:hAnsi="Times New Roman" w:cs="Times New Roman"/>
+          <w:sz w:val="22"/>
+          <w:szCs w:val="22"/>
         </w:rPr>
         <w:t>created by the students and faculty participating in the project will be in standard PDF format.</w:t>
       </w:r>
@@ -330,6 +472,10 @@
       <w:pPr>
         <w:pStyle w:val="Default"/>
         <w:jc w:val="both"/>
+        <w:rPr>
+          <w:sz w:val="22"/>
+          <w:szCs w:val="22"/>
+        </w:rPr>
       </w:pPr>
     </w:p>
     <w:p>
@@ -341,11 +487,15 @@
         <w:jc w:val="both"/>
         <w:rPr>
           <w:rFonts w:ascii="Times New Roman" w:hAnsi="Times New Roman" w:cs="Times New Roman"/>
-        </w:rPr>
-      </w:pPr>
-      <w:r>
-        <w:rPr>
-          <w:rFonts w:ascii="Times New Roman" w:hAnsi="Times New Roman" w:cs="Times New Roman"/>
+          <w:sz w:val="22"/>
+          <w:szCs w:val="22"/>
+        </w:rPr>
+      </w:pPr>
+      <w:r>
+        <w:rPr>
+          <w:rFonts w:ascii="Times New Roman" w:hAnsi="Times New Roman" w:cs="Times New Roman"/>
+          <w:sz w:val="22"/>
+          <w:szCs w:val="22"/>
         </w:rPr>
         <w:t xml:space="preserve">8. </w:t>
       </w:r>
@@ -353,12 +503,16 @@
         <w:rPr>
           <w:rFonts w:ascii="Times New Roman" w:hAnsi="Times New Roman" w:cs="Times New Roman"/>
           <w:b/>
+          <w:sz w:val="22"/>
+          <w:szCs w:val="22"/>
         </w:rPr>
         <w:t>Presentation slides, Instructional tutorials and reports, and problem sets</w:t>
       </w:r>
       <w:r>
         <w:rPr>
           <w:rFonts w:ascii="Times New Roman" w:hAnsi="Times New Roman" w:cs="Times New Roman"/>
+          <w:sz w:val="22"/>
+          <w:szCs w:val="22"/>
         </w:rPr>
         <w:t xml:space="preserve"> associated to curricular materials for computer vision education will be in PDF format.</w:t>
       </w:r>
@@ -369,6 +523,8 @@
         <w:jc w:val="both"/>
         <w:rPr>
           <w:color w:val="auto"/>
+          <w:sz w:val="18"/>
+          <w:szCs w:val="18"/>
         </w:rPr>
       </w:pPr>
     </w:p>
@@ -378,24 +534,26 @@
         <w:jc w:val="both"/>
         <w:rPr>
           <w:color w:val="auto"/>
-        </w:rPr>
-      </w:pPr>
-    </w:p>
-    <w:p>
-      <w:pPr>
-        <w:pStyle w:val="Default"/>
-        <w:jc w:val="both"/>
-        <w:rPr>
-          <w:b/>
-          <w:sz w:val="32"/>
-          <w:szCs w:val="32"/>
-        </w:rPr>
-      </w:pPr>
-      <w:r>
-        <w:rPr>
-          <w:b/>
-          <w:sz w:val="32"/>
-          <w:szCs w:val="32"/>
+          <w:sz w:val="18"/>
+          <w:szCs w:val="18"/>
+        </w:rPr>
+      </w:pPr>
+    </w:p>
+    <w:p>
+      <w:pPr>
+        <w:pStyle w:val="Default"/>
+        <w:jc w:val="both"/>
+        <w:rPr>
+          <w:b/>
+          <w:sz w:val="28"/>
+          <w:szCs w:val="28"/>
+        </w:rPr>
+      </w:pPr>
+      <w:r>
+        <w:rPr>
+          <w:b/>
+          <w:sz w:val="28"/>
+          <w:szCs w:val="28"/>
         </w:rPr>
         <w:t xml:space="preserve">2. </w:t>
       </w:r>
@@ -403,8 +561,8 @@
         <w:rPr>
           <w:b/>
           <w:bCs/>
-          <w:sz w:val="32"/>
-          <w:szCs w:val="32"/>
+          <w:sz w:val="28"/>
+          <w:szCs w:val="28"/>
         </w:rPr>
         <w:t xml:space="preserve">Data </w:t>
       </w:r>
@@ -412,8 +570,8 @@
         <w:rPr>
           <w:b/>
           <w:bCs/>
-          <w:sz w:val="32"/>
-          <w:szCs w:val="32"/>
+          <w:sz w:val="28"/>
+          <w:szCs w:val="28"/>
         </w:rPr>
         <w:t>c</w:t>
       </w:r>
@@ -421,8 +579,8 @@
         <w:rPr>
           <w:b/>
           <w:bCs/>
-          <w:sz w:val="32"/>
-          <w:szCs w:val="32"/>
+          <w:sz w:val="28"/>
+          <w:szCs w:val="28"/>
         </w:rPr>
         <w:t>ollection</w:t>
       </w:r>
@@ -432,371 +590,283 @@
         <w:jc w:val="both"/>
         <w:rPr>
           <w:rFonts w:ascii="Times New Roman" w:hAnsi="Times New Roman" w:cs="Times New Roman"/>
-        </w:rPr>
-      </w:pPr>
-    </w:p>
-    <w:p>
-      <w:pPr>
-        <w:jc w:val="both"/>
-        <w:rPr>
-          <w:rFonts w:ascii="Times New Roman" w:hAnsi="Times New Roman" w:cs="Times New Roman"/>
-        </w:rPr>
-      </w:pPr>
-      <w:r>
-        <w:rPr>
-          <w:rFonts w:ascii="Times New Roman" w:hAnsi="Times New Roman" w:cs="Times New Roman"/>
-        </w:rPr>
-        <w:t>For learning socially informative proxemes from internet images, we will collect</w:t>
-      </w:r>
-      <w:r>
-        <w:rPr>
-          <w:rFonts w:ascii="Times New Roman" w:hAnsi="Times New Roman" w:cs="Times New Roman"/>
+          <w:sz w:val="22"/>
+          <w:szCs w:val="22"/>
+        </w:rPr>
+      </w:pPr>
+    </w:p>
+    <w:p>
+      <w:pPr>
+        <w:jc w:val="both"/>
+        <w:rPr>
+          <w:rFonts w:ascii="Times New Roman" w:hAnsi="Times New Roman" w:cs="Times New Roman"/>
+          <w:sz w:val="22"/>
+          <w:szCs w:val="22"/>
+        </w:rPr>
+      </w:pPr>
+      <w:r>
+        <w:rPr>
+          <w:rFonts w:ascii="Times New Roman" w:hAnsi="Times New Roman" w:cs="Times New Roman"/>
+          <w:sz w:val="22"/>
+          <w:szCs w:val="22"/>
+        </w:rPr>
+        <w:t xml:space="preserve">For learning socially informative proxemes from internet images, we will collect the first image set by performing keyword search in online image search engines for photos depicting co-occurrences of individuals in various social environments. Keywords used for this purpose will consist of three groups: those of social roles (e.g., “parent-child”, “husband-wife”), those of social activities (e.g., “cocktail party”, “family picnic”), and those of social environments (e.g., “conference hall”, “lounge”). Annotation about the individuals (e.g., body poses) will be crowd-sourced using tools such as Amazon Web Service. </w:t>
+      </w:r>
+    </w:p>
+    <w:p>
+      <w:pPr>
+        <w:jc w:val="both"/>
+        <w:rPr>
+          <w:rFonts w:ascii="Times New Roman" w:hAnsi="Times New Roman" w:cs="Times New Roman"/>
+          <w:sz w:val="22"/>
+          <w:szCs w:val="22"/>
+        </w:rPr>
+      </w:pPr>
+    </w:p>
+    <w:p>
+      <w:pPr>
+        <w:jc w:val="both"/>
+        <w:rPr>
+          <w:rFonts w:ascii="Times New Roman" w:hAnsi="Times New Roman" w:cs="Times New Roman"/>
+          <w:sz w:val="22"/>
+          <w:szCs w:val="22"/>
+        </w:rPr>
+      </w:pPr>
+    </w:p>
+    <w:p>
+      <w:pPr>
+        <w:jc w:val="both"/>
+        <w:rPr>
+          <w:rFonts w:ascii="Times New Roman" w:hAnsi="Times New Roman" w:cs="Times New Roman"/>
+          <w:sz w:val="22"/>
+          <w:szCs w:val="22"/>
+        </w:rPr>
+      </w:pPr>
+      <w:r>
+        <w:rPr>
+          <w:rFonts w:ascii="Times New Roman" w:hAnsi="Times New Roman" w:cs="Times New Roman"/>
+          <w:sz w:val="22"/>
+          <w:szCs w:val="22"/>
+        </w:rPr>
+        <w:t>For implementing the entire framework for social network estimation, the second image set of personal photo albums from social platforms, such as Facebook. We w</w:t>
+      </w:r>
+      <w:r>
+        <w:rPr>
+          <w:rFonts w:ascii="Times New Roman" w:hAnsi="Times New Roman" w:cs="Times New Roman"/>
+          <w:sz w:val="22"/>
+          <w:szCs w:val="22"/>
+        </w:rPr>
+        <w:t>ill leverage our previously developed web APIs to archive photos and metadata from volunteers of active social platform users who agree to contribute. A combination of automatic and manual efforts will be made in annotating this dataset, by using the human description (e.g. body poses) extractors trained on the first dataset, and complementarily using manual annotations.</w:t>
+      </w:r>
+    </w:p>
+    <w:p>
+      <w:pPr>
+        <w:jc w:val="both"/>
+        <w:rPr>
+          <w:rFonts w:ascii="Times New Roman" w:hAnsi="Times New Roman" w:cs="Times New Roman"/>
+          <w:sz w:val="22"/>
+          <w:szCs w:val="22"/>
+        </w:rPr>
+      </w:pPr>
+    </w:p>
+    <w:p>
+      <w:pPr>
+        <w:jc w:val="both"/>
+        <w:rPr>
+          <w:rFonts w:ascii="Times New Roman" w:hAnsi="Times New Roman" w:cs="Times New Roman"/>
+          <w:sz w:val="22"/>
+          <w:szCs w:val="22"/>
+        </w:rPr>
+      </w:pPr>
+      <w:r>
+        <w:rPr>
+          <w:rFonts w:ascii="Times New Roman" w:hAnsi="Times New Roman" w:cs="Times New Roman"/>
+          <w:sz w:val="22"/>
+          <w:szCs w:val="22"/>
+        </w:rPr>
+        <w:lastRenderedPageBreak/>
+        <w:t>The third</w:t>
+      </w:r>
+      <w:r>
+        <w:rPr>
+          <w:rFonts w:ascii="Times New Roman" w:hAnsi="Times New Roman" w:cs="Times New Roman"/>
+          <w:sz w:val="22"/>
+          <w:szCs w:val="22"/>
         </w:rPr>
         <w:t xml:space="preserve"> </w:t>
       </w:r>
       <w:r>
         <w:rPr>
           <w:rFonts w:ascii="Times New Roman" w:hAnsi="Times New Roman" w:cs="Times New Roman"/>
-        </w:rPr>
-        <w:t>the first</w:t>
-      </w:r>
-      <w:r>
-        <w:rPr>
-          <w:rFonts w:ascii="Times New Roman" w:hAnsi="Times New Roman" w:cs="Times New Roman"/>
-        </w:rPr>
-        <w:t xml:space="preserve"> image set </w:t>
-      </w:r>
-      <w:r>
-        <w:rPr>
-          <w:rFonts w:ascii="Times New Roman" w:hAnsi="Times New Roman" w:cs="Times New Roman"/>
-        </w:rPr>
-        <w:t xml:space="preserve">by performing keyword search in online image search engines for </w:t>
-      </w:r>
-      <w:r>
-        <w:rPr>
-          <w:rFonts w:ascii="Times New Roman" w:hAnsi="Times New Roman" w:cs="Times New Roman"/>
-        </w:rPr>
-        <w:t>photos depicting co-occurrences of individuals</w:t>
-      </w:r>
-      <w:r>
-        <w:rPr>
-          <w:rFonts w:ascii="Times New Roman" w:hAnsi="Times New Roman" w:cs="Times New Roman"/>
-        </w:rPr>
-        <w:t xml:space="preserve"> in various social environments. Keywords used for this purpose will consist of three groups: those of social roles (e.g., “parent-child”, “husband-wife”), those of social activities (e.g., “cocktail party”, “family picnic”), and those of social environments (e.g., “conference hall”, “lounge”). Annotation about the individuals (e.g., body poses) will be crowd-sourced using tools such as Amazon Web Service. </w:t>
-      </w:r>
-    </w:p>
-    <w:p>
-      <w:pPr>
-        <w:jc w:val="both"/>
-        <w:rPr>
-          <w:rFonts w:ascii="Times New Roman" w:hAnsi="Times New Roman" w:cs="Times New Roman"/>
-        </w:rPr>
-      </w:pPr>
-    </w:p>
-    <w:p>
-      <w:pPr>
-        <w:jc w:val="both"/>
-        <w:rPr>
-          <w:rFonts w:ascii="Times New Roman" w:hAnsi="Times New Roman" w:cs="Times New Roman"/>
-        </w:rPr>
-      </w:pPr>
-    </w:p>
-    <w:p>
-      <w:pPr>
-        <w:jc w:val="both"/>
-        <w:rPr>
-          <w:rFonts w:ascii="Times New Roman" w:hAnsi="Times New Roman" w:cs="Times New Roman"/>
-        </w:rPr>
-      </w:pPr>
-      <w:r>
-        <w:rPr>
-          <w:rFonts w:ascii="Times New Roman" w:hAnsi="Times New Roman" w:cs="Times New Roman"/>
-        </w:rPr>
-        <w:t xml:space="preserve">For implementing the entire framework for social network estimation, the second </w:t>
-      </w:r>
-      <w:r>
-        <w:rPr>
-          <w:rFonts w:ascii="Times New Roman" w:hAnsi="Times New Roman" w:cs="Times New Roman"/>
-        </w:rPr>
-        <w:t xml:space="preserve">image set </w:t>
-      </w:r>
-      <w:r>
-        <w:rPr>
-          <w:rFonts w:ascii="Times New Roman" w:hAnsi="Times New Roman" w:cs="Times New Roman"/>
-        </w:rPr>
-        <w:t>of</w:t>
-      </w:r>
-      <w:r>
-        <w:rPr>
-          <w:rFonts w:ascii="Times New Roman" w:hAnsi="Times New Roman" w:cs="Times New Roman"/>
-        </w:rPr>
-        <w:t xml:space="preserve"> personal photo albums from </w:t>
-      </w:r>
-      <w:r>
-        <w:rPr>
-          <w:rFonts w:ascii="Times New Roman" w:hAnsi="Times New Roman" w:cs="Times New Roman"/>
-        </w:rPr>
-        <w:t xml:space="preserve">social platforms, such as </w:t>
-      </w:r>
-      <w:r>
-        <w:rPr>
-          <w:rFonts w:ascii="Times New Roman" w:hAnsi="Times New Roman" w:cs="Times New Roman"/>
-        </w:rPr>
-        <w:t>Faceboo</w:t>
-      </w:r>
-      <w:r>
-        <w:rPr>
-          <w:rFonts w:ascii="Times New Roman" w:hAnsi="Times New Roman" w:cs="Times New Roman"/>
-        </w:rPr>
-        <w:t>k. We w</w:t>
-      </w:r>
-      <w:r>
-        <w:rPr>
-          <w:rFonts w:ascii="Times New Roman" w:hAnsi="Times New Roman" w:cs="Times New Roman"/>
-        </w:rPr>
-        <w:t xml:space="preserve">ill leverage our previously developed web APIs to archive </w:t>
-      </w:r>
-      <w:r>
-        <w:rPr>
-          <w:rFonts w:ascii="Times New Roman" w:hAnsi="Times New Roman" w:cs="Times New Roman"/>
-        </w:rPr>
-        <w:t>photos and metadata</w:t>
-      </w:r>
-      <w:r>
-        <w:rPr>
-          <w:rFonts w:ascii="Times New Roman" w:hAnsi="Times New Roman" w:cs="Times New Roman"/>
-        </w:rPr>
-        <w:t xml:space="preserve"> from</w:t>
-      </w:r>
-      <w:r>
-        <w:rPr>
-          <w:rFonts w:ascii="Times New Roman" w:hAnsi="Times New Roman" w:cs="Times New Roman"/>
-        </w:rPr>
-        <w:t xml:space="preserve"> volunteers of active </w:t>
-      </w:r>
-      <w:r>
-        <w:rPr>
-          <w:rFonts w:ascii="Times New Roman" w:hAnsi="Times New Roman" w:cs="Times New Roman"/>
-        </w:rPr>
-        <w:t>social</w:t>
-      </w:r>
-      <w:r>
-        <w:rPr>
-          <w:rFonts w:ascii="Times New Roman" w:hAnsi="Times New Roman" w:cs="Times New Roman"/>
+          <w:sz w:val="22"/>
+          <w:szCs w:val="22"/>
+        </w:rPr>
+        <w:t>data</w:t>
+      </w:r>
+      <w:r>
+        <w:rPr>
+          <w:rFonts w:ascii="Times New Roman" w:hAnsi="Times New Roman" w:cs="Times New Roman"/>
+          <w:sz w:val="22"/>
+          <w:szCs w:val="22"/>
+        </w:rPr>
+        <w:t xml:space="preserve">set will be </w:t>
+      </w:r>
+      <w:r>
+        <w:rPr>
+          <w:rFonts w:ascii="Times New Roman" w:hAnsi="Times New Roman" w:cs="Times New Roman"/>
+          <w:sz w:val="22"/>
+          <w:szCs w:val="22"/>
+        </w:rPr>
+        <w:t xml:space="preserve">purchased copies of </w:t>
+      </w:r>
+      <w:r>
+        <w:rPr>
+          <w:rFonts w:ascii="Times New Roman" w:hAnsi="Times New Roman" w:cs="Times New Roman"/>
+          <w:sz w:val="22"/>
+          <w:szCs w:val="22"/>
+        </w:rPr>
+        <w:t xml:space="preserve">appropriate seasons and/or episodes of selected TV shows or movies in which a well-shaped social network exists among characters. </w:t>
+      </w:r>
+      <w:r>
+        <w:rPr>
+          <w:rFonts w:ascii="Times New Roman" w:hAnsi="Times New Roman" w:cs="Times New Roman"/>
+          <w:sz w:val="22"/>
+          <w:szCs w:val="22"/>
+        </w:rPr>
+        <w:t xml:space="preserve">We will use a combination of off-the-shelf tools (e.g., face detectors) and crowd-sourcing tools (e.g., Amazon Web Services) to collect target annotations and social network metdata. </w:t>
+      </w:r>
+    </w:p>
+    <w:p>
+      <w:pPr>
+        <w:jc w:val="both"/>
+        <w:rPr>
+          <w:rFonts w:ascii="Times New Roman" w:hAnsi="Times New Roman" w:cs="Times New Roman"/>
+          <w:sz w:val="22"/>
+          <w:szCs w:val="22"/>
+        </w:rPr>
+      </w:pPr>
+    </w:p>
+    <w:p>
+      <w:pPr>
+        <w:pStyle w:val="Default"/>
+        <w:jc w:val="both"/>
+        <w:rPr>
+          <w:sz w:val="22"/>
+          <w:szCs w:val="22"/>
+        </w:rPr>
+      </w:pPr>
+      <w:r>
+        <w:rPr>
+          <w:sz w:val="22"/>
+          <w:szCs w:val="22"/>
+        </w:rPr>
+        <w:t xml:space="preserve">For student social network estimation, we </w:t>
+      </w:r>
+      <w:r>
+        <w:rPr>
+          <w:sz w:val="22"/>
+          <w:szCs w:val="22"/>
+        </w:rPr>
+        <w:t xml:space="preserve">will </w:t>
+      </w:r>
+      <w:r>
+        <w:rPr>
+          <w:sz w:val="22"/>
+          <w:szCs w:val="22"/>
+        </w:rPr>
+        <w:t>create the fourth dataset</w:t>
+      </w:r>
+      <w:r>
+        <w:rPr>
+          <w:sz w:val="22"/>
+          <w:szCs w:val="22"/>
+        </w:rPr>
+        <w:t xml:space="preserve"> from </w:t>
+      </w:r>
+      <w:r>
+        <w:rPr>
+          <w:sz w:val="22"/>
+          <w:szCs w:val="22"/>
+        </w:rPr>
+        <w:t xml:space="preserve">an audio-visual recording system </w:t>
+      </w:r>
+      <w:r>
+        <w:rPr>
+          <w:sz w:val="22"/>
+          <w:szCs w:val="22"/>
+        </w:rPr>
+        <w:t>that has already been built to enable</w:t>
+      </w:r>
+      <w:r>
+        <w:rPr>
+          <w:sz w:val="22"/>
+          <w:szCs w:val="22"/>
+        </w:rPr>
+        <w:t xml:space="preserve"> large-scale digitization of student interactions in a Harvard College lecture hall. The system records audio and video from approximately one hundred students during each lecture. We achieve a frame-rate of 14fps from each of these six cameras, and the combined data-rate is approximately 8.7 MB/s producing about 51 GB of video data from a ninety-minute lecture. The audio sub-system is an innovative design consisting 48 omnidirectional boundary microphones mounted inconspicuously among the seats, along with three 16-channel digitization boxes mounted below the floor of the lecture hall. Each of the 48 audio signals is sampled at 48 kHz with 16-bit quantization, producing about 26 GB of audio data from a ninety-minute lecture, though in this proposed research audio recording will not be employed.</w:t>
+      </w:r>
+      <w:r>
+        <w:rPr>
+          <w:sz w:val="22"/>
+          <w:szCs w:val="22"/>
         </w:rPr>
         <w:t xml:space="preserve"> </w:t>
       </w:r>
       <w:r>
         <w:rPr>
-          <w:rFonts w:ascii="Times New Roman" w:hAnsi="Times New Roman" w:cs="Times New Roman"/>
-        </w:rPr>
-        <w:t>platform</w:t>
-      </w:r>
-      <w:r>
-        <w:rPr>
-          <w:rFonts w:ascii="Times New Roman" w:hAnsi="Times New Roman" w:cs="Times New Roman"/>
+          <w:bCs/>
+          <w:sz w:val="22"/>
+          <w:szCs w:val="22"/>
+        </w:rPr>
+        <w:t xml:space="preserve">Student demographic, registration, and performance data </w:t>
+      </w:r>
+      <w:r>
+        <w:rPr>
+          <w:sz w:val="22"/>
+          <w:szCs w:val="22"/>
+        </w:rPr>
+        <w:t>is also</w:t>
+      </w:r>
+      <w:r>
+        <w:rPr>
+          <w:sz w:val="22"/>
+          <w:szCs w:val="22"/>
+        </w:rPr>
+        <w:t xml:space="preserve"> acquired from course registration database hosted by Harvard University, surveys administered prior to the video collection period, students’ per-class registrations about their seating in the classroom through a web-based and mobile-device-based response application, as well as their completed assignments, attendance, and exams agglomerated through the teaching personnel.</w:t>
+      </w:r>
+      <w:r>
+        <w:rPr>
+          <w:sz w:val="22"/>
+          <w:szCs w:val="22"/>
         </w:rPr>
         <w:t xml:space="preserve"> </w:t>
       </w:r>
       <w:r>
         <w:rPr>
-          <w:rFonts w:ascii="Times New Roman" w:hAnsi="Times New Roman" w:cs="Times New Roman"/>
-        </w:rPr>
-        <w:t>us</w:t>
-      </w:r>
-      <w:r>
-        <w:rPr>
-          <w:rFonts w:ascii="Times New Roman" w:hAnsi="Times New Roman" w:cs="Times New Roman"/>
-        </w:rPr>
-        <w:t>ers</w:t>
-      </w:r>
-      <w:r>
-        <w:rPr>
-          <w:rFonts w:ascii="Times New Roman" w:hAnsi="Times New Roman" w:cs="Times New Roman"/>
-        </w:rPr>
-        <w:t xml:space="preserve"> </w:t>
-      </w:r>
-      <w:r>
-        <w:rPr>
-          <w:rFonts w:ascii="Times New Roman" w:hAnsi="Times New Roman" w:cs="Times New Roman"/>
-        </w:rPr>
-        <w:t>who agree</w:t>
-      </w:r>
-      <w:r>
-        <w:rPr>
-          <w:rFonts w:ascii="Times New Roman" w:hAnsi="Times New Roman" w:cs="Times New Roman"/>
-        </w:rPr>
-        <w:t xml:space="preserve"> to contribute. A combination of automatic and manual efforts will be made in annotating this dataset, by using the human description (e.g. body poses) extractors trained on the first dataset, and complementarily using manual annotations.</w:t>
-      </w:r>
-    </w:p>
-    <w:p>
-      <w:pPr>
-        <w:jc w:val="both"/>
-        <w:rPr>
-          <w:rFonts w:ascii="Times New Roman" w:hAnsi="Times New Roman" w:cs="Times New Roman"/>
-        </w:rPr>
-      </w:pPr>
-    </w:p>
-    <w:p>
-      <w:pPr>
-        <w:jc w:val="both"/>
-        <w:rPr>
-          <w:rFonts w:ascii="Times New Roman" w:hAnsi="Times New Roman" w:cs="Times New Roman"/>
-        </w:rPr>
-      </w:pPr>
-      <w:r>
-        <w:rPr>
-          <w:rFonts w:ascii="Times New Roman" w:hAnsi="Times New Roman" w:cs="Times New Roman"/>
-        </w:rPr>
-        <w:t>The third</w:t>
-      </w:r>
-      <w:r>
-        <w:rPr>
-          <w:rFonts w:ascii="Times New Roman" w:hAnsi="Times New Roman" w:cs="Times New Roman"/>
-        </w:rPr>
-        <w:t xml:space="preserve"> </w:t>
-      </w:r>
-      <w:r>
-        <w:rPr>
-          <w:rFonts w:ascii="Times New Roman" w:hAnsi="Times New Roman" w:cs="Times New Roman"/>
-        </w:rPr>
-        <w:t>data</w:t>
-      </w:r>
-      <w:r>
-        <w:rPr>
-          <w:rFonts w:ascii="Times New Roman" w:hAnsi="Times New Roman" w:cs="Times New Roman"/>
-        </w:rPr>
-        <w:t xml:space="preserve">set will be </w:t>
-      </w:r>
-      <w:r>
-        <w:rPr>
-          <w:rFonts w:ascii="Times New Roman" w:hAnsi="Times New Roman" w:cs="Times New Roman"/>
-        </w:rPr>
-        <w:t xml:space="preserve">purchased copies of </w:t>
-      </w:r>
-      <w:r>
-        <w:rPr>
-          <w:rFonts w:ascii="Times New Roman" w:hAnsi="Times New Roman" w:cs="Times New Roman"/>
-        </w:rPr>
-        <w:t xml:space="preserve">appropriate seasons and/or episodes of selected TV shows or movies in which a well-shaped social network exists among characters. </w:t>
-      </w:r>
-      <w:r>
-        <w:rPr>
-          <w:rFonts w:ascii="Times New Roman" w:hAnsi="Times New Roman" w:cs="Times New Roman"/>
-        </w:rPr>
-        <w:t xml:space="preserve">We will use a combination of off-the-shelf tools (e.g., face detectors) and crowd-sourcing tools (e.g., Amazon Web Services) to collect target annotations and social network metdata. </w:t>
-      </w:r>
-    </w:p>
-    <w:p>
-      <w:pPr>
-        <w:jc w:val="both"/>
-        <w:rPr>
-          <w:rFonts w:ascii="Times New Roman" w:hAnsi="Times New Roman" w:cs="Times New Roman"/>
-        </w:rPr>
-      </w:pPr>
-    </w:p>
-    <w:p>
-      <w:pPr>
-        <w:pStyle w:val="Default"/>
-        <w:jc w:val="both"/>
-      </w:pPr>
-      <w:r>
-        <w:t xml:space="preserve">For student social network estimation, we </w:t>
-      </w:r>
-      <w:r>
-        <w:t xml:space="preserve">will </w:t>
-      </w:r>
-      <w:r>
-        <w:t>create the fourth dataset</w:t>
-      </w:r>
-      <w:r>
-        <w:t xml:space="preserve"> from </w:t>
-      </w:r>
-      <w:r>
-        <w:t xml:space="preserve">an audio-visual recording system </w:t>
-      </w:r>
-      <w:r>
-        <w:t>that has already been built to enable</w:t>
-      </w:r>
-      <w:r>
-        <w:t xml:space="preserve"> large-scale digitization of student interactions in a Harvard College lecture hall. The system records audio and video from approximately one hundred students during each lecture. </w:t>
-      </w:r>
-    </w:p>
-    <w:p>
-      <w:pPr>
-        <w:pStyle w:val="Default"/>
-        <w:jc w:val="both"/>
-      </w:pPr>
-    </w:p>
-    <w:p>
-      <w:pPr>
-        <w:pStyle w:val="Default"/>
-        <w:jc w:val="both"/>
-      </w:pPr>
-      <w:r>
-        <w:t>We achieve a frame-rate of 14fps from each of these six cameras, and the combined data-rate is approximately 8.7 MB/s producing about 51 GB of video data from a ninety-minute lecture. The audio sub-system is an innovative design consisting 48 omnidirectional boundary microphones mounted inconspicuously among the seats, along with three 16-channel digitization boxes mounted below the floor of the lecture hall. Each of the 48 audio signals is sampled at 48 kHz with 16-bit quantization, producing about 26 GB of audio data from a ninety-minute lecture, though in this proposed research audio recording will not be employed.</w:t>
-      </w:r>
-    </w:p>
-    <w:p>
-      <w:pPr>
-        <w:pStyle w:val="Default"/>
-        <w:jc w:val="both"/>
-      </w:pPr>
-    </w:p>
-    <w:p>
-      <w:pPr>
-        <w:jc w:val="both"/>
-        <w:rPr>
-          <w:rFonts w:ascii="Times New Roman" w:hAnsi="Times New Roman" w:cs="Times New Roman"/>
-        </w:rPr>
-      </w:pPr>
-      <w:r>
-        <w:rPr>
-          <w:rFonts w:ascii="Times New Roman" w:hAnsi="Times New Roman" w:cs="Times New Roman"/>
+          <w:sz w:val="22"/>
+          <w:szCs w:val="22"/>
+        </w:rPr>
+        <w:t>Previous data collection and storage with this system has been carefully coordinated with, and approved by, the Institutional Review Board at Harvard University.</w:t>
+      </w:r>
+    </w:p>
+    <w:p>
+      <w:pPr>
+        <w:jc w:val="both"/>
+        <w:rPr>
+          <w:rFonts w:ascii="Times New Roman" w:hAnsi="Times New Roman" w:cs="Times New Roman"/>
+          <w:sz w:val="18"/>
+          <w:szCs w:val="18"/>
+        </w:rPr>
+      </w:pPr>
+    </w:p>
+    <w:p>
+      <w:pPr>
+        <w:jc w:val="both"/>
+        <w:rPr>
+          <w:rFonts w:ascii="Times New Roman" w:hAnsi="Times New Roman" w:cs="Times New Roman"/>
+          <w:b/>
           <w:bCs/>
-        </w:rPr>
-        <w:t xml:space="preserve">Student demographic, registration, and performance data </w:t>
-      </w:r>
-      <w:r>
-        <w:rPr>
-          <w:rFonts w:ascii="Times New Roman" w:hAnsi="Times New Roman" w:cs="Times New Roman"/>
-        </w:rPr>
-        <w:t>is also</w:t>
-      </w:r>
-      <w:r>
-        <w:rPr>
-          <w:rFonts w:ascii="Times New Roman" w:hAnsi="Times New Roman" w:cs="Times New Roman"/>
-        </w:rPr>
-        <w:t xml:space="preserve"> acquired from course registration database hosted by Harvard University, surveys administered prior to the video collection period, students’ per-class registrations about their seating in the classroom through a web-based and mobile-device-based response application, as well as their completed assignments, attendance, and exams agglomerated through the teaching personnel.</w:t>
-      </w:r>
-    </w:p>
-    <w:p>
-      <w:pPr>
-        <w:jc w:val="both"/>
-        <w:rPr>
-          <w:rFonts w:ascii="Times New Roman" w:hAnsi="Times New Roman" w:cs="Times New Roman"/>
-        </w:rPr>
-      </w:pPr>
-    </w:p>
-    <w:p>
-      <w:pPr>
-        <w:jc w:val="both"/>
-        <w:rPr>
-          <w:rFonts w:ascii="Times New Roman" w:hAnsi="Times New Roman" w:cs="Times New Roman"/>
-        </w:rPr>
-      </w:pPr>
-      <w:r>
-        <w:rPr>
-          <w:rFonts w:ascii="Times New Roman" w:hAnsi="Times New Roman" w:cs="Times New Roman"/>
-        </w:rPr>
-        <w:t>Previous data collection and storage with this system has been carefully coordinated with, and approved by, the Institutional Review Board at Harvard University.</w:t>
-      </w:r>
-    </w:p>
-    <w:p>
-      <w:pPr>
-        <w:jc w:val="both"/>
-        <w:rPr>
-          <w:rFonts w:ascii="Times New Roman" w:hAnsi="Times New Roman" w:cs="Times New Roman"/>
+          <w:sz w:val="18"/>
+          <w:szCs w:val="18"/>
         </w:rPr>
       </w:pPr>
     </w:p>
@@ -807,53 +877,47 @@
           <w:rFonts w:ascii="Times New Roman" w:hAnsi="Times New Roman" w:cs="Times New Roman"/>
           <w:b/>
           <w:bCs/>
-          <w:sz w:val="32"/>
-          <w:szCs w:val="32"/>
-        </w:rPr>
-      </w:pPr>
-    </w:p>
-    <w:p>
-      <w:pPr>
-        <w:jc w:val="both"/>
+          <w:sz w:val="28"/>
+          <w:szCs w:val="28"/>
+        </w:rPr>
+      </w:pPr>
+      <w:r>
         <w:rPr>
           <w:rFonts w:ascii="Times New Roman" w:hAnsi="Times New Roman" w:cs="Times New Roman"/>
           <w:b/>
           <w:bCs/>
-          <w:sz w:val="32"/>
-          <w:szCs w:val="32"/>
-        </w:rPr>
-      </w:pPr>
-      <w:bookmarkStart w:id="0" w:name="_GoBack"/>
-      <w:bookmarkEnd w:id="0"/>
-      <w:r>
+          <w:sz w:val="28"/>
+          <w:szCs w:val="28"/>
+        </w:rPr>
+        <w:t>3. Data storage, archiving, and availability</w:t>
+      </w:r>
+    </w:p>
+    <w:p>
+      <w:pPr>
+        <w:jc w:val="both"/>
         <w:rPr>
           <w:rFonts w:ascii="Times New Roman" w:hAnsi="Times New Roman" w:cs="Times New Roman"/>
           <w:b/>
           <w:bCs/>
-          <w:sz w:val="32"/>
-          <w:szCs w:val="32"/>
-        </w:rPr>
-        <w:t>3. Data storage, archiving, and availability</w:t>
-      </w:r>
-    </w:p>
-    <w:p>
-      <w:pPr>
-        <w:jc w:val="both"/>
-        <w:rPr>
-          <w:rFonts w:ascii="Times New Roman" w:hAnsi="Times New Roman" w:cs="Times New Roman"/>
-          <w:b/>
-          <w:bCs/>
-          <w:sz w:val="32"/>
-          <w:szCs w:val="32"/>
-        </w:rPr>
-      </w:pPr>
-    </w:p>
-    <w:p>
-      <w:pPr>
-        <w:pStyle w:val="Default"/>
-        <w:jc w:val="both"/>
-      </w:pPr>
-      <w:r>
+          <w:sz w:val="22"/>
+          <w:szCs w:val="22"/>
+        </w:rPr>
+      </w:pPr>
+    </w:p>
+    <w:p>
+      <w:pPr>
+        <w:pStyle w:val="Default"/>
+        <w:jc w:val="both"/>
+        <w:rPr>
+          <w:sz w:val="22"/>
+          <w:szCs w:val="22"/>
+        </w:rPr>
+      </w:pPr>
+      <w:r>
+        <w:rPr>
+          <w:sz w:val="22"/>
+          <w:szCs w:val="22"/>
+        </w:rPr>
         <w:t>All of the data is recorded by a secure server with 48TB of direct attached storage in a redundant RAID configuration, and this is network-attached to an additional server for additional computation. The servers and the data are securely managed by the Faculty of Arts and Sciences computing group at Harvard University, and they are only accessible to a handful of authorized users (members of the project team). Raw data stored on the server will be subject to strict identity credential verification (e.g., secure VPN), and digitized research data will be housed in password-protected files.</w:t>
       </w:r>
     </w:p>
@@ -862,6 +926,8 @@
         <w:jc w:val="both"/>
         <w:rPr>
           <w:rFonts w:ascii="Times New Roman" w:hAnsi="Times New Roman" w:cs="Times New Roman"/>
+          <w:sz w:val="22"/>
+          <w:szCs w:val="22"/>
         </w:rPr>
       </w:pPr>
     </w:p>
@@ -874,29 +940,39 @@
         <w:jc w:val="both"/>
         <w:rPr>
           <w:rFonts w:ascii="Times New Roman" w:hAnsi="Times New Roman" w:cs="Times New Roman"/>
-        </w:rPr>
-      </w:pPr>
-      <w:r>
-        <w:rPr>
-          <w:rFonts w:ascii="Times New Roman" w:hAnsi="Times New Roman" w:cs="Times New Roman"/>
+          <w:sz w:val="22"/>
+          <w:szCs w:val="22"/>
+        </w:rPr>
+      </w:pPr>
+      <w:r>
+        <w:rPr>
+          <w:rFonts w:ascii="Times New Roman" w:hAnsi="Times New Roman" w:cs="Times New Roman"/>
+          <w:sz w:val="22"/>
+          <w:szCs w:val="22"/>
         </w:rPr>
         <w:t xml:space="preserve">Sharing of data with other researchers will happen in accordance with both the NSF Data-Sharing Guidelines and human-subject research restrictions. </w:t>
       </w:r>
       <w:r>
         <w:rPr>
           <w:rFonts w:ascii="Times New Roman" w:hAnsi="Times New Roman" w:cs="Times New Roman"/>
+          <w:sz w:val="22"/>
+          <w:szCs w:val="22"/>
         </w:rPr>
         <w:t xml:space="preserve">If and when privacy-preserving technology allows, privacy-preserving editions of the classroom </w:t>
       </w:r>
       <w:r>
         <w:rPr>
           <w:rFonts w:ascii="Times New Roman" w:hAnsi="Times New Roman" w:cs="Times New Roman"/>
+          <w:sz w:val="22"/>
+          <w:szCs w:val="22"/>
         </w:rPr>
         <w:t xml:space="preserve">data </w:t>
       </w:r>
       <w:r>
         <w:rPr>
           <w:rFonts w:ascii="Times New Roman" w:hAnsi="Times New Roman" w:cs="Times New Roman"/>
+          <w:sz w:val="22"/>
+          <w:szCs w:val="22"/>
         </w:rPr>
         <w:t>will be made publicly available. The smaller staged datasets will be made available for direct download through the PI’s websites, along with clear documentation for use.</w:t>
       </w:r>
@@ -910,6 +986,8 @@
         <w:jc w:val="both"/>
         <w:rPr>
           <w:rFonts w:ascii="Times New Roman" w:hAnsi="Times New Roman" w:cs="Times New Roman"/>
+          <w:sz w:val="22"/>
+          <w:szCs w:val="22"/>
         </w:rPr>
       </w:pPr>
     </w:p>
@@ -922,11 +1000,15 @@
         <w:jc w:val="both"/>
         <w:rPr>
           <w:rFonts w:ascii="Times New Roman" w:hAnsi="Times New Roman" w:cs="Times New Roman"/>
-        </w:rPr>
-      </w:pPr>
-      <w:r>
-        <w:rPr>
-          <w:rFonts w:ascii="Times New Roman" w:hAnsi="Times New Roman" w:cs="Times New Roman"/>
+          <w:sz w:val="22"/>
+          <w:szCs w:val="22"/>
+        </w:rPr>
+      </w:pPr>
+      <w:r>
+        <w:rPr>
+          <w:rFonts w:ascii="Times New Roman" w:hAnsi="Times New Roman" w:cs="Times New Roman"/>
+          <w:sz w:val="22"/>
+          <w:szCs w:val="22"/>
         </w:rPr>
         <w:t>Interim and final versions of all source main software programs, including source code, will be archived permanently and made freely available from the PIs websites.</w:t>
       </w:r>
@@ -940,6 +1022,8 @@
         <w:jc w:val="both"/>
         <w:rPr>
           <w:rFonts w:ascii="Times New Roman" w:hAnsi="Times New Roman" w:cs="Times New Roman"/>
+          <w:sz w:val="22"/>
+          <w:szCs w:val="22"/>
         </w:rPr>
       </w:pPr>
     </w:p>
@@ -952,23 +1036,31 @@
         <w:jc w:val="both"/>
         <w:rPr>
           <w:rFonts w:ascii="Times New Roman" w:hAnsi="Times New Roman" w:cs="Times New Roman"/>
-        </w:rPr>
-      </w:pPr>
-      <w:r>
-        <w:rPr>
-          <w:rFonts w:ascii="Times New Roman" w:hAnsi="Times New Roman" w:cs="Times New Roman"/>
+          <w:sz w:val="22"/>
+          <w:szCs w:val="22"/>
+        </w:rPr>
+      </w:pPr>
+      <w:r>
+        <w:rPr>
+          <w:rFonts w:ascii="Times New Roman" w:hAnsi="Times New Roman" w:cs="Times New Roman"/>
+          <w:sz w:val="22"/>
+          <w:szCs w:val="22"/>
         </w:rPr>
         <w:t>Knowledge from this research will be disseminated through journal publications and conference presentations and in workshops. Preprint versions of all manuscripts will be posted on the PIs’ personal websites, as will all theses and reports related to this project. Final versions of published papers wi</w:t>
       </w:r>
       <w:r>
         <w:rPr>
           <w:rFonts w:ascii="Times New Roman" w:hAnsi="Times New Roman" w:cs="Times New Roman"/>
+          <w:sz w:val="22"/>
+          <w:szCs w:val="22"/>
         </w:rPr>
         <w:t>ll be archived by the publisher, such as IEEE.</w:t>
       </w:r>
       <w:r>
         <w:rPr>
           <w:rFonts w:ascii="Times New Roman" w:hAnsi="Times New Roman" w:cs="Times New Roman"/>
+          <w:sz w:val="22"/>
+          <w:szCs w:val="22"/>
         </w:rPr>
         <w:t xml:space="preserve"> Digital materials for presentation and posters will be on the PIs personal websites.</w:t>
       </w:r>
@@ -982,6 +1074,8 @@
         <w:jc w:val="both"/>
         <w:rPr>
           <w:rFonts w:ascii="Times New Roman" w:hAnsi="Times New Roman" w:cs="Times New Roman"/>
+          <w:sz w:val="22"/>
+          <w:szCs w:val="22"/>
         </w:rPr>
       </w:pPr>
     </w:p>
@@ -994,26 +1088,20 @@
         <w:jc w:val="both"/>
         <w:rPr>
           <w:rFonts w:ascii="Times New Roman" w:hAnsi="Times New Roman" w:cs="Times New Roman"/>
-        </w:rPr>
-      </w:pPr>
-      <w:r>
-        <w:rPr>
-          <w:rFonts w:ascii="Times New Roman" w:hAnsi="Times New Roman" w:cs="Times New Roman"/>
+          <w:sz w:val="22"/>
+          <w:szCs w:val="22"/>
+        </w:rPr>
+      </w:pPr>
+      <w:r>
+        <w:rPr>
+          <w:rFonts w:ascii="Times New Roman" w:hAnsi="Times New Roman" w:cs="Times New Roman"/>
+          <w:sz w:val="22"/>
+          <w:szCs w:val="22"/>
         </w:rPr>
         <w:t xml:space="preserve">Instructional documents, and problem sets, and software programs related to computer vision education will be publicly shared via our custom project website. </w:t>
       </w:r>
-    </w:p>
-    <w:p>
-      <w:pPr>
-        <w:widowControl w:val="0"/>
-        <w:autoSpaceDE w:val="0"/>
-        <w:autoSpaceDN w:val="0"/>
-        <w:adjustRightInd w:val="0"/>
-        <w:jc w:val="both"/>
-        <w:rPr>
-          <w:rFonts w:ascii="Times New Roman" w:hAnsi="Times New Roman" w:cs="Times New Roman"/>
-        </w:rPr>
-      </w:pPr>
+      <w:bookmarkStart w:id="0" w:name="_GoBack"/>
+      <w:bookmarkEnd w:id="0"/>
     </w:p>
     <w:sectPr>
       <w:pgSz w:w="12240" w:h="15840"/>

</xml_diff>